<commit_message>
Added vercel test screenshots
</commit_message>
<xml_diff>
--- a/Screenshots.docx
+++ b/Screenshots.docx
@@ -7,11 +7,19 @@
         <w:keepNext/>
       </w:pPr>
       <w:r>
+        <w:t>LocalHost test on first 8 pictures, vercel test in Page 5:</w:t>
+      </w:r>
+    </w:p>
+    <w:p>
+      <w:pPr>
+        <w:keepNext/>
+      </w:pPr>
+      <w:r>
         <w:rPr>
           <w:noProof/>
         </w:rPr>
         <w:drawing>
-          <wp:inline distT="0" distB="0" distL="0" distR="0" wp14:anchorId="7AC2E233" wp14:editId="327F44CA">
+          <wp:inline distT="0" distB="0" distL="0" distR="0" wp14:anchorId="7AC2E233" wp14:editId="0C1E6C92">
             <wp:extent cx="6858000" cy="3676650"/>
             <wp:effectExtent l="0" t="0" r="0" b="0"/>
             <wp:docPr id="536398274" name="Picture 1"/>
@@ -88,7 +96,7 @@
           <w:noProof/>
         </w:rPr>
         <w:drawing>
-          <wp:inline distT="0" distB="0" distL="0" distR="0" wp14:anchorId="40543031" wp14:editId="72BF5DD2">
+          <wp:inline distT="0" distB="0" distL="0" distR="0" wp14:anchorId="40543031" wp14:editId="0A1CC0D5">
             <wp:extent cx="6838950" cy="3667125"/>
             <wp:effectExtent l="0" t="0" r="0" b="9525"/>
             <wp:docPr id="407768062" name="Picture 2"/>
@@ -244,7 +252,7 @@
         </w:rPr>
         <w:lastRenderedPageBreak/>
         <w:drawing>
-          <wp:inline distT="0" distB="0" distL="0" distR="0" wp14:anchorId="70BB5657" wp14:editId="7C01F921">
+          <wp:inline distT="0" distB="0" distL="0" distR="0" wp14:anchorId="70BB5657" wp14:editId="2BD449B7">
             <wp:extent cx="6858000" cy="3676650"/>
             <wp:effectExtent l="0" t="0" r="0" b="0"/>
             <wp:docPr id="370997330" name="Picture 3"/>
@@ -321,7 +329,7 @@
           <w:noProof/>
         </w:rPr>
         <w:drawing>
-          <wp:inline distT="0" distB="0" distL="0" distR="0" wp14:anchorId="76037F32" wp14:editId="05E6A2D8">
+          <wp:inline distT="0" distB="0" distL="0" distR="0" wp14:anchorId="76037F32" wp14:editId="6C3E446F">
             <wp:extent cx="6858000" cy="3676650"/>
             <wp:effectExtent l="0" t="0" r="0" b="0"/>
             <wp:docPr id="313108939" name="Picture 4"/>
@@ -399,7 +407,7 @@
         </w:rPr>
         <w:lastRenderedPageBreak/>
         <w:drawing>
-          <wp:inline distT="0" distB="0" distL="0" distR="0" wp14:anchorId="5CF4A308" wp14:editId="7079A61D">
+          <wp:inline distT="0" distB="0" distL="0" distR="0" wp14:anchorId="5CF4A308" wp14:editId="24A1BF8D">
             <wp:extent cx="6858000" cy="3667125"/>
             <wp:effectExtent l="0" t="0" r="0" b="9525"/>
             <wp:docPr id="392985422" name="Picture 5"/>
@@ -476,7 +484,7 @@
           <w:noProof/>
         </w:rPr>
         <w:drawing>
-          <wp:inline distT="0" distB="0" distL="0" distR="0" wp14:anchorId="61317701" wp14:editId="6E0C7F39">
+          <wp:inline distT="0" distB="0" distL="0" distR="0" wp14:anchorId="61317701" wp14:editId="1B97ABAD">
             <wp:extent cx="6858000" cy="3676650"/>
             <wp:effectExtent l="0" t="0" r="0" b="0"/>
             <wp:docPr id="1841279296" name="Picture 6"/>
@@ -554,7 +562,7 @@
         </w:rPr>
         <w:lastRenderedPageBreak/>
         <w:drawing>
-          <wp:inline distT="0" distB="0" distL="0" distR="0" wp14:anchorId="7F91C550" wp14:editId="7EF0918B">
+          <wp:inline distT="0" distB="0" distL="0" distR="0" wp14:anchorId="7F91C550" wp14:editId="398E1A67">
             <wp:extent cx="6858000" cy="3667125"/>
             <wp:effectExtent l="0" t="0" r="0" b="9525"/>
             <wp:docPr id="500214341" name="Picture 7"/>
@@ -620,6 +628,530 @@
       </w:fldSimple>
       <w:r>
         <w:t xml:space="preserve"> Delete Employee by id</w:t>
+      </w:r>
+    </w:p>
+    <w:p>
+      <w:r>
+        <w:t>Vercel test:</w:t>
+      </w:r>
+    </w:p>
+    <w:p>
+      <w:pPr>
+        <w:keepNext/>
+      </w:pPr>
+      <w:r>
+        <w:drawing>
+          <wp:inline distT="0" distB="0" distL="0" distR="0" wp14:anchorId="6ED5BAD8" wp14:editId="0548E296">
+            <wp:extent cx="6858000" cy="3681095"/>
+            <wp:effectExtent l="0" t="0" r="0" b="0"/>
+            <wp:docPr id="722100095" name="Picture 1" descr="A screenshot of a computer&#10;&#10;Description automatically generated"/>
+            <wp:cNvGraphicFramePr>
+              <a:graphicFrameLocks xmlns:a="http://schemas.openxmlformats.org/drawingml/2006/main" noChangeAspect="1"/>
+            </wp:cNvGraphicFramePr>
+            <a:graphic xmlns:a="http://schemas.openxmlformats.org/drawingml/2006/main">
+              <a:graphicData uri="http://schemas.openxmlformats.org/drawingml/2006/picture">
+                <pic:pic xmlns:pic="http://schemas.openxmlformats.org/drawingml/2006/picture">
+                  <pic:nvPicPr>
+                    <pic:cNvPr id="722100095" name="Picture 1" descr="A screenshot of a computer&#10;&#10;Description automatically generated"/>
+                    <pic:cNvPicPr/>
+                  </pic:nvPicPr>
+                  <pic:blipFill>
+                    <a:blip r:embed="rId12"/>
+                    <a:stretch>
+                      <a:fillRect/>
+                    </a:stretch>
+                  </pic:blipFill>
+                  <pic:spPr>
+                    <a:xfrm>
+                      <a:off x="0" y="0"/>
+                      <a:ext cx="6858000" cy="3681095"/>
+                    </a:xfrm>
+                    <a:prstGeom prst="rect">
+                      <a:avLst/>
+                    </a:prstGeom>
+                  </pic:spPr>
+                </pic:pic>
+              </a:graphicData>
+            </a:graphic>
+          </wp:inline>
+        </w:drawing>
+      </w:r>
+    </w:p>
+    <w:p>
+      <w:pPr>
+        <w:pStyle w:val="Caption"/>
+      </w:pPr>
+      <w:r>
+        <w:t xml:space="preserve">Figure </w:t>
+      </w:r>
+      <w:fldSimple w:instr=" SEQ Figure \* ARABIC ">
+        <w:r>
+          <w:rPr>
+            <w:noProof/>
+          </w:rPr>
+          <w:t>9</w:t>
+        </w:r>
+      </w:fldSimple>
+      <w:r>
+        <w:t xml:space="preserve"> Signup duplicate email check</w:t>
+      </w:r>
+    </w:p>
+    <w:p>
+      <w:pPr>
+        <w:keepNext/>
+      </w:pPr>
+      <w:r>
+        <w:lastRenderedPageBreak/>
+        <w:drawing>
+          <wp:inline distT="0" distB="0" distL="0" distR="0" wp14:anchorId="2A656955" wp14:editId="0980E35B">
+            <wp:extent cx="6858000" cy="3672205"/>
+            <wp:effectExtent l="0" t="0" r="0" b="4445"/>
+            <wp:docPr id="402635202" name="Picture 1" descr="A screenshot of a computer&#10;&#10;Description automatically generated"/>
+            <wp:cNvGraphicFramePr>
+              <a:graphicFrameLocks xmlns:a="http://schemas.openxmlformats.org/drawingml/2006/main" noChangeAspect="1"/>
+            </wp:cNvGraphicFramePr>
+            <a:graphic xmlns:a="http://schemas.openxmlformats.org/drawingml/2006/main">
+              <a:graphicData uri="http://schemas.openxmlformats.org/drawingml/2006/picture">
+                <pic:pic xmlns:pic="http://schemas.openxmlformats.org/drawingml/2006/picture">
+                  <pic:nvPicPr>
+                    <pic:cNvPr id="402635202" name="Picture 1" descr="A screenshot of a computer&#10;&#10;Description automatically generated"/>
+                    <pic:cNvPicPr/>
+                  </pic:nvPicPr>
+                  <pic:blipFill>
+                    <a:blip r:embed="rId13"/>
+                    <a:stretch>
+                      <a:fillRect/>
+                    </a:stretch>
+                  </pic:blipFill>
+                  <pic:spPr>
+                    <a:xfrm>
+                      <a:off x="0" y="0"/>
+                      <a:ext cx="6858000" cy="3672205"/>
+                    </a:xfrm>
+                    <a:prstGeom prst="rect">
+                      <a:avLst/>
+                    </a:prstGeom>
+                  </pic:spPr>
+                </pic:pic>
+              </a:graphicData>
+            </a:graphic>
+          </wp:inline>
+        </w:drawing>
+      </w:r>
+    </w:p>
+    <w:p>
+      <w:pPr>
+        <w:pStyle w:val="Caption"/>
+      </w:pPr>
+      <w:r>
+        <w:t xml:space="preserve">Figure </w:t>
+      </w:r>
+      <w:fldSimple w:instr=" SEQ Figure \* ARABIC ">
+        <w:r>
+          <w:rPr>
+            <w:noProof/>
+          </w:rPr>
+          <w:t>10</w:t>
+        </w:r>
+      </w:fldSimple>
+      <w:r>
+        <w:t xml:space="preserve"> Vercel signup success</w:t>
+      </w:r>
+    </w:p>
+    <w:p/>
+    <w:p>
+      <w:pPr>
+        <w:keepNext/>
+      </w:pPr>
+      <w:r>
+        <w:rPr>
+          <w:noProof/>
+        </w:rPr>
+        <w:lastRenderedPageBreak/>
+        <w:drawing>
+          <wp:inline distT="0" distB="0" distL="0" distR="0" wp14:anchorId="1E525B7D" wp14:editId="0303951B">
+            <wp:extent cx="6858000" cy="7372350"/>
+            <wp:effectExtent l="0" t="0" r="0" b="0"/>
+            <wp:docPr id="641796789" name="Picture 1" descr="A screenshot of a computer&#10;&#10;Description automatically generated"/>
+            <wp:cNvGraphicFramePr>
+              <a:graphicFrameLocks xmlns:a="http://schemas.openxmlformats.org/drawingml/2006/main" noChangeAspect="1"/>
+            </wp:cNvGraphicFramePr>
+            <a:graphic xmlns:a="http://schemas.openxmlformats.org/drawingml/2006/main">
+              <a:graphicData uri="http://schemas.openxmlformats.org/drawingml/2006/picture">
+                <pic:pic xmlns:pic="http://schemas.openxmlformats.org/drawingml/2006/picture">
+                  <pic:nvPicPr>
+                    <pic:cNvPr id="641796789" name="Picture 1" descr="A screenshot of a computer&#10;&#10;Description automatically generated"/>
+                    <pic:cNvPicPr/>
+                  </pic:nvPicPr>
+                  <pic:blipFill>
+                    <a:blip r:embed="rId14"/>
+                    <a:stretch>
+                      <a:fillRect/>
+                    </a:stretch>
+                  </pic:blipFill>
+                  <pic:spPr>
+                    <a:xfrm>
+                      <a:off x="0" y="0"/>
+                      <a:ext cx="6858000" cy="7372350"/>
+                    </a:xfrm>
+                    <a:prstGeom prst="rect">
+                      <a:avLst/>
+                    </a:prstGeom>
+                  </pic:spPr>
+                </pic:pic>
+              </a:graphicData>
+            </a:graphic>
+          </wp:inline>
+        </w:drawing>
+      </w:r>
+    </w:p>
+    <w:p>
+      <w:pPr>
+        <w:pStyle w:val="Caption"/>
+      </w:pPr>
+      <w:r>
+        <w:t xml:space="preserve">Figure </w:t>
+      </w:r>
+      <w:fldSimple w:instr=" SEQ Figure \* ARABIC ">
+        <w:r>
+          <w:rPr>
+            <w:noProof/>
+          </w:rPr>
+          <w:t>11</w:t>
+        </w:r>
+      </w:fldSimple>
+      <w:r>
+        <w:t xml:space="preserve"> Vercel login success</w:t>
+      </w:r>
+    </w:p>
+    <w:p>
+      <w:pPr>
+        <w:keepNext/>
+      </w:pPr>
+      <w:r>
+        <w:lastRenderedPageBreak/>
+        <w:drawing>
+          <wp:inline distT="0" distB="0" distL="0" distR="0" wp14:anchorId="72C6B0E6" wp14:editId="4B7D6609">
+            <wp:extent cx="6858000" cy="3677285"/>
+            <wp:effectExtent l="0" t="0" r="0" b="0"/>
+            <wp:docPr id="1574110431" name="Picture 1" descr="A screenshot of a computer&#10;&#10;Description automatically generated"/>
+            <wp:cNvGraphicFramePr>
+              <a:graphicFrameLocks xmlns:a="http://schemas.openxmlformats.org/drawingml/2006/main" noChangeAspect="1"/>
+            </wp:cNvGraphicFramePr>
+            <a:graphic xmlns:a="http://schemas.openxmlformats.org/drawingml/2006/main">
+              <a:graphicData uri="http://schemas.openxmlformats.org/drawingml/2006/picture">
+                <pic:pic xmlns:pic="http://schemas.openxmlformats.org/drawingml/2006/picture">
+                  <pic:nvPicPr>
+                    <pic:cNvPr id="1574110431" name="Picture 1" descr="A screenshot of a computer&#10;&#10;Description automatically generated"/>
+                    <pic:cNvPicPr/>
+                  </pic:nvPicPr>
+                  <pic:blipFill>
+                    <a:blip r:embed="rId15"/>
+                    <a:stretch>
+                      <a:fillRect/>
+                    </a:stretch>
+                  </pic:blipFill>
+                  <pic:spPr>
+                    <a:xfrm>
+                      <a:off x="0" y="0"/>
+                      <a:ext cx="6858000" cy="3677285"/>
+                    </a:xfrm>
+                    <a:prstGeom prst="rect">
+                      <a:avLst/>
+                    </a:prstGeom>
+                  </pic:spPr>
+                </pic:pic>
+              </a:graphicData>
+            </a:graphic>
+          </wp:inline>
+        </w:drawing>
+      </w:r>
+    </w:p>
+    <w:p>
+      <w:pPr>
+        <w:pStyle w:val="Caption"/>
+      </w:pPr>
+      <w:r>
+        <w:t xml:space="preserve">Figure </w:t>
+      </w:r>
+      <w:r>
+        <w:fldChar w:fldCharType="begin"/>
+      </w:r>
+      <w:r>
+        <w:instrText xml:space="preserve"> SEQ Figure \* ARABIC </w:instrText>
+      </w:r>
+      <w:r>
+        <w:fldChar w:fldCharType="separate"/>
+      </w:r>
+      <w:r>
+        <w:rPr>
+          <w:noProof/>
+        </w:rPr>
+        <w:t>12</w:t>
+      </w:r>
+      <w:r>
+        <w:fldChar w:fldCharType="end"/>
+      </w:r>
+      <w:r>
+        <w:t xml:space="preserve"> </w:t>
+      </w:r>
+      <w:r>
+        <w:t xml:space="preserve"> </w:t>
+      </w:r>
+      <w:r>
+        <w:t>Vercel create new employee</w:t>
+      </w:r>
+    </w:p>
+    <w:p>
+      <w:pPr>
+        <w:keepNext/>
+      </w:pPr>
+      <w:r>
+        <w:drawing>
+          <wp:inline distT="0" distB="0" distL="0" distR="0" wp14:anchorId="08721274" wp14:editId="46D61C70">
+            <wp:extent cx="6858000" cy="3670300"/>
+            <wp:effectExtent l="0" t="0" r="0" b="6350"/>
+            <wp:docPr id="977429549" name="Picture 1" descr="A screenshot of a computer&#10;&#10;Description automatically generated"/>
+            <wp:cNvGraphicFramePr>
+              <a:graphicFrameLocks xmlns:a="http://schemas.openxmlformats.org/drawingml/2006/main" noChangeAspect="1"/>
+            </wp:cNvGraphicFramePr>
+            <a:graphic xmlns:a="http://schemas.openxmlformats.org/drawingml/2006/main">
+              <a:graphicData uri="http://schemas.openxmlformats.org/drawingml/2006/picture">
+                <pic:pic xmlns:pic="http://schemas.openxmlformats.org/drawingml/2006/picture">
+                  <pic:nvPicPr>
+                    <pic:cNvPr id="977429549" name="Picture 1" descr="A screenshot of a computer&#10;&#10;Description automatically generated"/>
+                    <pic:cNvPicPr/>
+                  </pic:nvPicPr>
+                  <pic:blipFill>
+                    <a:blip r:embed="rId16"/>
+                    <a:stretch>
+                      <a:fillRect/>
+                    </a:stretch>
+                  </pic:blipFill>
+                  <pic:spPr>
+                    <a:xfrm>
+                      <a:off x="0" y="0"/>
+                      <a:ext cx="6858000" cy="3670300"/>
+                    </a:xfrm>
+                    <a:prstGeom prst="rect">
+                      <a:avLst/>
+                    </a:prstGeom>
+                  </pic:spPr>
+                </pic:pic>
+              </a:graphicData>
+            </a:graphic>
+          </wp:inline>
+        </w:drawing>
+      </w:r>
+    </w:p>
+    <w:p>
+      <w:pPr>
+        <w:pStyle w:val="Caption"/>
+      </w:pPr>
+      <w:r>
+        <w:t xml:space="preserve">Figure </w:t>
+      </w:r>
+      <w:fldSimple w:instr=" SEQ Figure \* ARABIC ">
+        <w:r>
+          <w:rPr>
+            <w:noProof/>
+          </w:rPr>
+          <w:t>13</w:t>
+        </w:r>
+      </w:fldSimple>
+      <w:r>
+        <w:t xml:space="preserve"> Vercel get Employee list</w:t>
+      </w:r>
+    </w:p>
+    <w:p>
+      <w:pPr>
+        <w:keepNext/>
+      </w:pPr>
+      <w:r>
+        <w:rPr>
+          <w:noProof/>
+        </w:rPr>
+        <w:lastRenderedPageBreak/>
+        <w:drawing>
+          <wp:inline distT="0" distB="0" distL="0" distR="0" wp14:anchorId="4F8182CE" wp14:editId="181FC759">
+            <wp:extent cx="6858000" cy="3686175"/>
+            <wp:effectExtent l="0" t="0" r="0" b="9525"/>
+            <wp:docPr id="474272301" name="Picture 1" descr="A screenshot of a computer&#10;&#10;Description automatically generated"/>
+            <wp:cNvGraphicFramePr>
+              <a:graphicFrameLocks xmlns:a="http://schemas.openxmlformats.org/drawingml/2006/main" noChangeAspect="1"/>
+            </wp:cNvGraphicFramePr>
+            <a:graphic xmlns:a="http://schemas.openxmlformats.org/drawingml/2006/main">
+              <a:graphicData uri="http://schemas.openxmlformats.org/drawingml/2006/picture">
+                <pic:pic xmlns:pic="http://schemas.openxmlformats.org/drawingml/2006/picture">
+                  <pic:nvPicPr>
+                    <pic:cNvPr id="474272301" name="Picture 1" descr="A screenshot of a computer&#10;&#10;Description automatically generated"/>
+                    <pic:cNvPicPr/>
+                  </pic:nvPicPr>
+                  <pic:blipFill>
+                    <a:blip r:embed="rId17"/>
+                    <a:stretch>
+                      <a:fillRect/>
+                    </a:stretch>
+                  </pic:blipFill>
+                  <pic:spPr>
+                    <a:xfrm>
+                      <a:off x="0" y="0"/>
+                      <a:ext cx="6858000" cy="3686175"/>
+                    </a:xfrm>
+                    <a:prstGeom prst="rect">
+                      <a:avLst/>
+                    </a:prstGeom>
+                  </pic:spPr>
+                </pic:pic>
+              </a:graphicData>
+            </a:graphic>
+          </wp:inline>
+        </w:drawing>
+      </w:r>
+    </w:p>
+    <w:p>
+      <w:pPr>
+        <w:pStyle w:val="Caption"/>
+      </w:pPr>
+      <w:r>
+        <w:t xml:space="preserve">Figure </w:t>
+      </w:r>
+      <w:fldSimple w:instr=" SEQ Figure \* ARABIC ">
+        <w:r>
+          <w:rPr>
+            <w:noProof/>
+          </w:rPr>
+          <w:t>14</w:t>
+        </w:r>
+      </w:fldSimple>
+      <w:r>
+        <w:t xml:space="preserve"> Vercel get employee detail by ID</w:t>
+      </w:r>
+    </w:p>
+    <w:p>
+      <w:pPr>
+        <w:keepNext/>
+      </w:pPr>
+      <w:r>
+        <w:rPr>
+          <w:noProof/>
+        </w:rPr>
+        <w:drawing>
+          <wp:inline distT="0" distB="0" distL="0" distR="0" wp14:anchorId="705B18E3" wp14:editId="32A2F93C">
+            <wp:extent cx="6858000" cy="3686175"/>
+            <wp:effectExtent l="0" t="0" r="0" b="9525"/>
+            <wp:docPr id="1705079954" name="Picture 1" descr="A screenshot of a computer&#10;&#10;Description automatically generated"/>
+            <wp:cNvGraphicFramePr>
+              <a:graphicFrameLocks xmlns:a="http://schemas.openxmlformats.org/drawingml/2006/main" noChangeAspect="1"/>
+            </wp:cNvGraphicFramePr>
+            <a:graphic xmlns:a="http://schemas.openxmlformats.org/drawingml/2006/main">
+              <a:graphicData uri="http://schemas.openxmlformats.org/drawingml/2006/picture">
+                <pic:pic xmlns:pic="http://schemas.openxmlformats.org/drawingml/2006/picture">
+                  <pic:nvPicPr>
+                    <pic:cNvPr id="1705079954" name="Picture 1" descr="A screenshot of a computer&#10;&#10;Description automatically generated"/>
+                    <pic:cNvPicPr/>
+                  </pic:nvPicPr>
+                  <pic:blipFill>
+                    <a:blip r:embed="rId18"/>
+                    <a:stretch>
+                      <a:fillRect/>
+                    </a:stretch>
+                  </pic:blipFill>
+                  <pic:spPr>
+                    <a:xfrm>
+                      <a:off x="0" y="0"/>
+                      <a:ext cx="6858000" cy="3686175"/>
+                    </a:xfrm>
+                    <a:prstGeom prst="rect">
+                      <a:avLst/>
+                    </a:prstGeom>
+                  </pic:spPr>
+                </pic:pic>
+              </a:graphicData>
+            </a:graphic>
+          </wp:inline>
+        </w:drawing>
+      </w:r>
+    </w:p>
+    <w:p>
+      <w:pPr>
+        <w:pStyle w:val="Caption"/>
+      </w:pPr>
+      <w:r>
+        <w:t xml:space="preserve">Figure </w:t>
+      </w:r>
+      <w:fldSimple w:instr=" SEQ Figure \* ARABIC ">
+        <w:r>
+          <w:rPr>
+            <w:noProof/>
+          </w:rPr>
+          <w:t>15</w:t>
+        </w:r>
+      </w:fldSimple>
+      <w:r>
+        <w:t xml:space="preserve"> Vercel update employee details by ID</w:t>
+      </w:r>
+    </w:p>
+    <w:p>
+      <w:pPr>
+        <w:keepNext/>
+      </w:pPr>
+      <w:r>
+        <w:lastRenderedPageBreak/>
+        <w:drawing>
+          <wp:inline distT="0" distB="0" distL="0" distR="0" wp14:anchorId="50A313A0" wp14:editId="53322623">
+            <wp:extent cx="6858000" cy="3679190"/>
+            <wp:effectExtent l="0" t="0" r="0" b="0"/>
+            <wp:docPr id="1341608021" name="Picture 1" descr="A screenshot of a computer screen&#10;&#10;Description automatically generated"/>
+            <wp:cNvGraphicFramePr>
+              <a:graphicFrameLocks xmlns:a="http://schemas.openxmlformats.org/drawingml/2006/main" noChangeAspect="1"/>
+            </wp:cNvGraphicFramePr>
+            <a:graphic xmlns:a="http://schemas.openxmlformats.org/drawingml/2006/main">
+              <a:graphicData uri="http://schemas.openxmlformats.org/drawingml/2006/picture">
+                <pic:pic xmlns:pic="http://schemas.openxmlformats.org/drawingml/2006/picture">
+                  <pic:nvPicPr>
+                    <pic:cNvPr id="1341608021" name="Picture 1" descr="A screenshot of a computer screen&#10;&#10;Description automatically generated"/>
+                    <pic:cNvPicPr/>
+                  </pic:nvPicPr>
+                  <pic:blipFill>
+                    <a:blip r:embed="rId19"/>
+                    <a:stretch>
+                      <a:fillRect/>
+                    </a:stretch>
+                  </pic:blipFill>
+                  <pic:spPr>
+                    <a:xfrm>
+                      <a:off x="0" y="0"/>
+                      <a:ext cx="6858000" cy="3679190"/>
+                    </a:xfrm>
+                    <a:prstGeom prst="rect">
+                      <a:avLst/>
+                    </a:prstGeom>
+                  </pic:spPr>
+                </pic:pic>
+              </a:graphicData>
+            </a:graphic>
+          </wp:inline>
+        </w:drawing>
+      </w:r>
+    </w:p>
+    <w:p>
+      <w:pPr>
+        <w:pStyle w:val="Caption"/>
+      </w:pPr>
+      <w:r>
+        <w:t xml:space="preserve">Figure </w:t>
+      </w:r>
+      <w:fldSimple w:instr=" SEQ Figure \* ARABIC ">
+        <w:r>
+          <w:rPr>
+            <w:noProof/>
+          </w:rPr>
+          <w:t>16</w:t>
+        </w:r>
+      </w:fldSimple>
+      <w:r>
+        <w:t xml:space="preserve"> Vercel Delete Employee by id</w:t>
       </w:r>
     </w:p>
     <w:sectPr>

</xml_diff>